<commit_message>
started coding slave component + modified SPI requirement and design notes
</commit_message>
<xml_diff>
--- a/Design Notes.docx
+++ b/Design Notes.docx
@@ -1,22 +1,174 @@
 
-<file path=word/document2.xml><?xml version="1.0" encoding="utf-8"?>
-<w:document xmlns:wpc="http://schemas.microsoft.com/office/word/2010/wordprocessingCanvas" xmlns:mc="http://schemas.openxmlformats.org/markup-compatibility/2006" xmlns:o="urn:schemas-microsoft-com:office:office" xmlns:r="http://schemas.openxmlformats.org/officeDocument/2006/relationships" xmlns:m="http://schemas.openxmlformats.org/officeDocument/2006/math" xmlns:v="urn:schemas-microsoft-com:vml" xmlns:wp14="http://schemas.microsoft.com/office/word/2010/wordprocessingDrawing" xmlns:wp="http://schemas.openxmlformats.org/drawingml/2006/wordprocessingDrawing" xmlns:w10="urn:schemas-microsoft-com:office:word" xmlns:w="http://schemas.openxmlformats.org/wordprocessingml/2006/main" xmlns:w14="http://schemas.microsoft.com/office/word/2010/wordml" xmlns:w15="http://schemas.microsoft.com/office/word/2012/wordml" xmlns:wpg="http://schemas.microsoft.com/office/word/2010/wordprocessingGroup" xmlns:wpi="http://schemas.microsoft.com/office/word/2010/wordprocessingInk" xmlns:wne="http://schemas.microsoft.com/office/word/2006/wordml" xmlns:wps="http://schemas.microsoft.com/office/word/2010/wordprocessingShape" mc:Ignorable="w14 w15 wp14">
+<file path=word/document.xml><?xml version="1.0" encoding="utf-8"?>
+<w:document xmlns:wpc="http://schemas.microsoft.com/office/word/2010/wordprocessingCanvas" xmlns:cx="http://schemas.microsoft.com/office/drawing/2014/chartex" xmlns:cx1="http://schemas.microsoft.com/office/drawing/2015/9/8/chartex" xmlns:cx2="http://schemas.microsoft.com/office/drawing/2015/10/21/chartex" xmlns:cx3="http://schemas.microsoft.com/office/drawing/2016/5/9/chartex" xmlns:cx4="http://schemas.microsoft.com/office/drawing/2016/5/10/chartex" xmlns:cx5="http://schemas.microsoft.com/office/drawing/2016/5/11/chartex" xmlns:cx6="http://schemas.microsoft.com/office/drawing/2016/5/12/chartex" xmlns:cx7="http://schemas.microsoft.com/office/drawing/2016/5/13/chartex" xmlns:cx8="http://schemas.microsoft.com/office/drawing/2016/5/14/chartex" xmlns:mc="http://schemas.openxmlformats.org/markup-compatibility/2006" xmlns:aink="http://schemas.microsoft.com/office/drawing/2016/ink" xmlns:am3d="http://schemas.microsoft.com/office/drawing/2017/model3d" xmlns:o="urn:schemas-microsoft-com:office:office" xmlns:r="http://schemas.openxmlformats.org/officeDocument/2006/relationships" xmlns:m="http://schemas.openxmlformats.org/officeDocument/2006/math" xmlns:v="urn:schemas-microsoft-com:vml" xmlns:wp14="http://schemas.microsoft.com/office/word/2010/wordprocessingDrawing" xmlns:wp="http://schemas.openxmlformats.org/drawingml/2006/wordprocessingDrawing" xmlns:w10="urn:schemas-microsoft-com:office:word" xmlns:w="http://schemas.openxmlformats.org/wordprocessingml/2006/main" xmlns:w14="http://schemas.microsoft.com/office/word/2010/wordml" xmlns:w15="http://schemas.microsoft.com/office/word/2012/wordml" xmlns:w16cex="http://schemas.microsoft.com/office/word/2018/wordml/cex" xmlns:w16cid="http://schemas.microsoft.com/office/word/2016/wordml/cid" xmlns:w16="http://schemas.microsoft.com/office/word/2018/wordml" xmlns:w16se="http://schemas.microsoft.com/office/word/2015/wordml/symex" xmlns:wpg="http://schemas.microsoft.com/office/word/2010/wordprocessingGroup" xmlns:wpi="http://schemas.microsoft.com/office/word/2010/wordprocessingInk" xmlns:wne="http://schemas.microsoft.com/office/word/2006/wordml" xmlns:wps="http://schemas.microsoft.com/office/word/2010/wordprocessingShape" mc:Ignorable="w14 w15 w16se w16cid w16 w16cex wp14">
   <w:body>
-    <w:p xmlns:wp14="http://schemas.microsoft.com/office/word/2010/wordml" wp14:textId="081B35AD">
+    <w:p>
       <w:pPr>
         <w:rPr>
-          <w:b w:val="1"/>
-          <w:bCs w:val="1"/>
+          <w:b/>
+          <w:bCs/>
         </w:rPr>
       </w:pPr>
-      <w:bookmarkStart w:name="_GoBack" w:id="0"/>
-      <w:bookmarkEnd w:id="0"/>
       <w:r>
         <w:rPr>
-          <w:b w:val="1"/>
-          <w:bCs w:val="1"/>
+          <w:b/>
+          <w:bCs/>
         </w:rPr>
         <w:t>Register Module:</w:t>
+      </w:r>
+    </w:p>
+    <w:p>
+      <w:pPr>
+        <w:pStyle w:val="ListParagraph"/>
+        <w:numPr>
+          <w:ilvl w:val="0"/>
+          <w:numId w:val="4"/>
+        </w:numPr>
+        <w:rPr>
+          <w:rFonts w:eastAsiaTheme="minorEastAsia"/>
+          <w:b/>
+          <w:bCs/>
+        </w:rPr>
+      </w:pPr>
+      <w:r>
+        <w:t xml:space="preserve">The Acknowledgment bit </w:t>
+      </w:r>
+      <w:r>
+        <w:t xml:space="preserve">going to AXI module </w:t>
+      </w:r>
+      <w:r>
+        <w:t xml:space="preserve">is a one clock cycle </w:t>
+      </w:r>
+      <w:r>
+        <w:rPr>
+          <w:b/>
+          <w:bCs/>
+        </w:rPr>
+        <w:t>pulse</w:t>
+      </w:r>
+      <w:r>
+        <w:t xml:space="preserve"> that </w:t>
+      </w:r>
+      <w:r>
+        <w:t xml:space="preserve">can </w:t>
+      </w:r>
+      <w:r>
+        <w:t>start when read enable is set to ‘1’.</w:t>
+      </w:r>
+    </w:p>
+    <w:p>
+      <w:pPr>
+        <w:pStyle w:val="ListParagraph"/>
+        <w:numPr>
+          <w:ilvl w:val="0"/>
+          <w:numId w:val="4"/>
+        </w:numPr>
+        <w:rPr>
+          <w:b/>
+          <w:bCs/>
+        </w:rPr>
+      </w:pPr>
+      <w:r>
+        <w:t>Whenever data changes in a register it sends a pulse to top entity signaling change.</w:t>
+      </w:r>
+    </w:p>
+    <w:p>
+      <w:r>
+        <w:rPr>
+          <w:b/>
+          <w:bCs/>
+        </w:rPr>
+        <w:t>SPI Module:</w:t>
+      </w:r>
+    </w:p>
+    <w:p>
+      <w:pPr>
+        <w:pStyle w:val="ListParagraph"/>
+        <w:numPr>
+          <w:ilvl w:val="0"/>
+          <w:numId w:val="3"/>
+        </w:numPr>
+        <w:rPr>
+          <w:rFonts w:eastAsiaTheme="minorEastAsia"/>
+          <w:b/>
+          <w:bCs/>
+        </w:rPr>
+      </w:pPr>
+      <w:r>
+        <w:t xml:space="preserve">There shall be an Ack in port </w:t>
+      </w:r>
+      <w:r>
+        <w:t xml:space="preserve">for the </w:t>
+      </w:r>
+      <w:r>
+        <w:t>register</w:t>
+      </w:r>
+      <w:r>
+        <w:t xml:space="preserve"> module</w:t>
+      </w:r>
+      <w:r>
+        <w:t xml:space="preserve">. SPI module will only update its settings based on what is coming from the register </w:t>
+      </w:r>
+      <w:r>
+        <w:t xml:space="preserve">module </w:t>
+      </w:r>
+      <w:r>
+        <w:t>after it</w:t>
+      </w:r>
+      <w:r>
+        <w:t xml:space="preserve"> sees a pulse </w:t>
+      </w:r>
+      <w:r>
+        <w:t>on the Ack port.</w:t>
+      </w:r>
+    </w:p>
+    <w:p>
+      <w:pPr>
+        <w:pStyle w:val="ListParagraph"/>
+        <w:numPr>
+          <w:ilvl w:val="0"/>
+          <w:numId w:val="3"/>
+        </w:numPr>
+        <w:rPr>
+          <w:b/>
+          <w:bCs/>
+        </w:rPr>
+      </w:pPr>
+      <w:r>
+        <w:rPr>
+          <w:rStyle w:val="normaltextrun"/>
+          <w:rFonts w:ascii="Calibri" w:hAnsi="Calibri" w:cs="Calibri"/>
+          <w:color w:val="000000"/>
+          <w:shd w:val="clear" w:color="auto" w:fill="FFFFFF"/>
+        </w:rPr>
+        <w:t>SPI_CLK and AXI_CLK are assumed to be synchronized with each other during slave operation.</w:t>
+      </w:r>
+      <w:r>
+        <w:rPr>
+          <w:rStyle w:val="eop"/>
+          <w:rFonts w:ascii="Calibri" w:hAnsi="Calibri" w:cs="Calibri"/>
+          <w:color w:val="000000"/>
+          <w:shd w:val="clear" w:color="auto" w:fill="FFFFFF"/>
+        </w:rPr>
+        <w:t> </w:t>
+      </w:r>
+    </w:p>
+    <w:p>
+      <w:r>
+        <w:rPr>
+          <w:b/>
+          <w:bCs/>
+        </w:rPr>
+        <w:t>Top Entity:</w:t>
+      </w:r>
+    </w:p>
+    <w:p>
+      <w:r>
+        <w:rPr>
+          <w:b/>
+          <w:bCs/>
+        </w:rPr>
+        <w:t>FIFOs:</w:t>
       </w:r>
     </w:p>
     <w:p>
@@ -27,275 +179,17 @@
           <w:numId w:val="1"/>
         </w:numPr>
         <w:rPr>
-          <w:rFonts w:ascii="Calibri" w:hAnsi="Calibri" w:eastAsia="Calibri" w:cs="Calibri" w:asciiTheme="minorAscii" w:hAnsiTheme="minorAscii" w:eastAsiaTheme="minorAscii" w:cstheme="minorAscii"/>
-          <w:b w:val="1"/>
-          <w:bCs w:val="1"/>
-          <w:sz w:val="22"/>
-          <w:szCs w:val="22"/>
+          <w:rFonts w:eastAsiaTheme="minorEastAsia"/>
+          <w:b/>
+          <w:bCs/>
         </w:rPr>
       </w:pPr>
       <w:r>
-        <w:rPr>
-          <w:b w:val="0"/>
-          <w:bCs w:val="0"/>
-        </w:rPr>
-        <w:t xml:space="preserve">The Acknowledgment bit </w:t>
-      </w:r>
-      <w:r>
-        <w:rPr>
-          <w:b w:val="0"/>
-          <w:bCs w:val="0"/>
-        </w:rPr>
-        <w:t xml:space="preserve">going to AXI module </w:t>
-      </w:r>
-      <w:r>
-        <w:rPr>
-          <w:b w:val="0"/>
-          <w:bCs w:val="0"/>
-        </w:rPr>
-        <w:t xml:space="preserve">is a one clock cycle </w:t>
-      </w:r>
-      <w:r>
-        <w:rPr>
-          <w:b w:val="1"/>
-          <w:bCs w:val="1"/>
-        </w:rPr>
-        <w:t>pulse</w:t>
-      </w:r>
-      <w:r>
-        <w:rPr>
-          <w:b w:val="0"/>
-          <w:bCs w:val="0"/>
-        </w:rPr>
-        <w:t xml:space="preserve"> that </w:t>
-      </w:r>
-      <w:r>
-        <w:rPr>
-          <w:b w:val="0"/>
-          <w:bCs w:val="0"/>
-        </w:rPr>
-        <w:t xml:space="preserve">can </w:t>
-      </w:r>
-      <w:r>
-        <w:rPr>
-          <w:b w:val="0"/>
-          <w:bCs w:val="0"/>
-        </w:rPr>
-        <w:t>start when read enable is set to ‘1’.</w:t>
-      </w:r>
-    </w:p>
-    <w:p>
-      <w:pPr>
-        <w:pStyle w:val="ListParagraph"/>
-        <w:numPr>
-          <w:ilvl w:val="0"/>
-          <w:numId w:val="1"/>
-        </w:numPr>
-        <w:rPr>
-          <w:b w:val="1"/>
-          <w:bCs w:val="1"/>
-          <w:sz w:val="22"/>
-          <w:szCs w:val="22"/>
-        </w:rPr>
-      </w:pPr>
-      <w:r>
-        <w:rPr>
-          <w:b w:val="0"/>
-          <w:bCs w:val="0"/>
-        </w:rPr>
-        <w:t xml:space="preserve">Whenever data changes in a register it </w:t>
-      </w:r>
-      <w:r>
-        <w:rPr>
-          <w:b w:val="0"/>
-          <w:bCs w:val="0"/>
-        </w:rPr>
-        <w:t>sends</w:t>
-      </w:r>
-      <w:r>
-        <w:rPr>
-          <w:b w:val="0"/>
-          <w:bCs w:val="0"/>
-        </w:rPr>
-        <w:t xml:space="preserve"> a pulse to top entity signaling change.</w:t>
-      </w:r>
-    </w:p>
-    <w:p>
-      <w:pPr>
-        <w:pStyle w:val="Normal"/>
-        <w:rPr>
-          <w:b w:val="0"/>
-          <w:bCs w:val="0"/>
-        </w:rPr>
-      </w:pPr>
-      <w:r>
-        <w:rPr>
-          <w:b w:val="1"/>
-          <w:bCs w:val="1"/>
-        </w:rPr>
-        <w:t>SPI Module:</w:t>
-      </w:r>
-    </w:p>
-    <w:p>
-      <w:pPr>
-        <w:pStyle w:val="ListParagraph"/>
-        <w:numPr>
-          <w:ilvl w:val="0"/>
-          <w:numId w:val="2"/>
-        </w:numPr>
-        <w:rPr>
-          <w:rFonts w:ascii="Calibri" w:hAnsi="Calibri" w:eastAsia="Calibri" w:cs="Calibri" w:asciiTheme="minorAscii" w:hAnsiTheme="minorAscii" w:eastAsiaTheme="minorAscii" w:cstheme="minorAscii"/>
-          <w:b w:val="1"/>
-          <w:bCs w:val="1"/>
-          <w:sz w:val="22"/>
-          <w:szCs w:val="22"/>
-        </w:rPr>
-      </w:pPr>
-      <w:r>
-        <w:rPr>
-          <w:b w:val="0"/>
-          <w:bCs w:val="0"/>
-        </w:rPr>
-        <w:t xml:space="preserve">There shall be an Ack in port </w:t>
-      </w:r>
-      <w:r>
-        <w:rPr>
-          <w:b w:val="0"/>
-          <w:bCs w:val="0"/>
-        </w:rPr>
-        <w:t xml:space="preserve">for the </w:t>
-      </w:r>
-      <w:r>
-        <w:rPr>
-          <w:b w:val="0"/>
-          <w:bCs w:val="0"/>
-        </w:rPr>
-        <w:t>register</w:t>
-      </w:r>
-      <w:r>
-        <w:rPr>
-          <w:b w:val="0"/>
-          <w:bCs w:val="0"/>
-        </w:rPr>
-        <w:t xml:space="preserve"> module</w:t>
-      </w:r>
-      <w:r>
-        <w:rPr>
-          <w:b w:val="0"/>
-          <w:bCs w:val="0"/>
-        </w:rPr>
-        <w:t xml:space="preserve">. SPI module will only update its settings based on what is coming from the register </w:t>
-      </w:r>
-      <w:r>
-        <w:rPr>
-          <w:b w:val="0"/>
-          <w:bCs w:val="0"/>
-        </w:rPr>
-        <w:t xml:space="preserve">module </w:t>
-      </w:r>
-      <w:r>
-        <w:rPr>
-          <w:b w:val="0"/>
-          <w:bCs w:val="0"/>
-        </w:rPr>
-        <w:t>after it</w:t>
-      </w:r>
-      <w:r>
-        <w:rPr>
-          <w:b w:val="0"/>
-          <w:bCs w:val="0"/>
-        </w:rPr>
-        <w:t xml:space="preserve"> sees a pulse </w:t>
-      </w:r>
-      <w:r>
-        <w:rPr>
-          <w:b w:val="0"/>
-          <w:bCs w:val="0"/>
-        </w:rPr>
-        <w:t>on the Ack port.</w:t>
-      </w:r>
-    </w:p>
-    <w:p>
-      <w:pPr>
-        <w:pStyle w:val="ListParagraph"/>
-        <w:numPr>
-          <w:ilvl w:val="0"/>
-          <w:numId w:val="2"/>
-        </w:numPr>
-        <w:rPr>
-          <w:b w:val="1"/>
-          <w:bCs w:val="1"/>
-          <w:sz w:val="22"/>
-          <w:szCs w:val="22"/>
-        </w:rPr>
-      </w:pPr>
-      <w:r>
-        <w:rPr>
-          <w:b w:val="0"/>
-          <w:bCs w:val="0"/>
-        </w:rPr>
-        <w:t>IP2INTC</w:t>
-      </w:r>
-    </w:p>
-    <w:p>
-      <w:pPr>
-        <w:pStyle w:val="Normal"/>
-        <w:ind w:left="0"/>
-        <w:rPr>
-          <w:b w:val="0"/>
-          <w:bCs w:val="0"/>
-        </w:rPr>
-      </w:pPr>
-      <w:r>
-        <w:rPr>
-          <w:b w:val="1"/>
-          <w:bCs w:val="1"/>
-        </w:rPr>
-        <w:t>Top Entity:</w:t>
-      </w:r>
-    </w:p>
-    <w:p>
-      <w:pPr>
-        <w:pStyle w:val="Normal"/>
-        <w:ind w:left="0"/>
-        <w:rPr>
-          <w:b w:val="0"/>
-          <w:bCs w:val="0"/>
-        </w:rPr>
-      </w:pPr>
-      <w:r>
-        <w:rPr>
-          <w:b w:val="1"/>
-          <w:bCs w:val="1"/>
-        </w:rPr>
-        <w:t>FIFOs:</w:t>
-      </w:r>
-    </w:p>
-    <w:p>
-      <w:pPr>
-        <w:pStyle w:val="ListParagraph"/>
-        <w:numPr>
-          <w:ilvl w:val="0"/>
-          <w:numId w:val="4"/>
-        </w:numPr>
-        <w:rPr>
-          <w:rFonts w:ascii="Calibri" w:hAnsi="Calibri" w:eastAsia="Calibri" w:cs="Calibri" w:asciiTheme="minorAscii" w:hAnsiTheme="minorAscii" w:eastAsiaTheme="minorAscii" w:cstheme="minorAscii"/>
-          <w:b w:val="1"/>
-          <w:bCs w:val="1"/>
-          <w:sz w:val="22"/>
-          <w:szCs w:val="22"/>
-        </w:rPr>
-      </w:pPr>
-      <w:r>
-        <w:rPr>
-          <w:b w:val="0"/>
-          <w:bCs w:val="0"/>
-        </w:rPr>
         <w:t>Depth is set at 16, width = C_NUM_TRANSFER_BITS</w:t>
       </w:r>
     </w:p>
     <w:sectPr>
-      <w:pgSz w:w="12240" w:h="15840" w:orient="portrait"/>
+      <w:pgSz w:w="12240" w:h="15840"/>
       <w:pgMar w:top="1440" w:right="1440" w:bottom="1440" w:left="1440" w:header="720" w:footer="720" w:gutter="0"/>
       <w:cols w:space="720"/>
       <w:docGrid w:linePitch="360"/>
@@ -305,10 +199,12 @@
 </file>
 
 <file path=word/numbering.xml><?xml version="1.0" encoding="utf-8"?>
-<w:numbering xmlns:w="http://schemas.openxmlformats.org/wordprocessingml/2006/main">
-  <w:abstractNum xmlns:w="http://schemas.openxmlformats.org/wordprocessingml/2006/main" w:abstractNumId="4">
-    <w:multiLevelType xmlns:w="http://schemas.openxmlformats.org/wordprocessingml/2006/main" w:val="hybridMultilevel"/>
-    <w:lvl xmlns:w="http://schemas.openxmlformats.org/wordprocessingml/2006/main" w:ilvl="0">
+<w:numbering xmlns:wpc="http://schemas.microsoft.com/office/word/2010/wordprocessingCanvas" xmlns:cx="http://schemas.microsoft.com/office/drawing/2014/chartex" xmlns:cx1="http://schemas.microsoft.com/office/drawing/2015/9/8/chartex" xmlns:cx2="http://schemas.microsoft.com/office/drawing/2015/10/21/chartex" xmlns:cx3="http://schemas.microsoft.com/office/drawing/2016/5/9/chartex" xmlns:cx4="http://schemas.microsoft.com/office/drawing/2016/5/10/chartex" xmlns:cx5="http://schemas.microsoft.com/office/drawing/2016/5/11/chartex" xmlns:cx6="http://schemas.microsoft.com/office/drawing/2016/5/12/chartex" xmlns:cx7="http://schemas.microsoft.com/office/drawing/2016/5/13/chartex" xmlns:cx8="http://schemas.microsoft.com/office/drawing/2016/5/14/chartex" xmlns:mc="http://schemas.openxmlformats.org/markup-compatibility/2006" xmlns:aink="http://schemas.microsoft.com/office/drawing/2016/ink" xmlns:am3d="http://schemas.microsoft.com/office/drawing/2017/model3d" xmlns:o="urn:schemas-microsoft-com:office:office" xmlns:r="http://schemas.openxmlformats.org/officeDocument/2006/relationships" xmlns:m="http://schemas.openxmlformats.org/officeDocument/2006/math" xmlns:v="urn:schemas-microsoft-com:vml" xmlns:wp14="http://schemas.microsoft.com/office/word/2010/wordprocessingDrawing" xmlns:wp="http://schemas.openxmlformats.org/drawingml/2006/wordprocessingDrawing" xmlns:w10="urn:schemas-microsoft-com:office:word" xmlns:w="http://schemas.openxmlformats.org/wordprocessingml/2006/main" xmlns:w14="http://schemas.microsoft.com/office/word/2010/wordml" xmlns:w15="http://schemas.microsoft.com/office/word/2012/wordml" xmlns:w16cex="http://schemas.microsoft.com/office/word/2018/wordml/cex" xmlns:w16cid="http://schemas.microsoft.com/office/word/2016/wordml/cid" xmlns:w16="http://schemas.microsoft.com/office/word/2018/wordml" xmlns:w16se="http://schemas.microsoft.com/office/word/2015/wordml/symex" xmlns:wpg="http://schemas.microsoft.com/office/word/2010/wordprocessingGroup" xmlns:wpi="http://schemas.microsoft.com/office/word/2010/wordprocessingInk" xmlns:wne="http://schemas.microsoft.com/office/word/2006/wordml" xmlns:wps="http://schemas.microsoft.com/office/word/2010/wordprocessingShape" mc:Ignorable="w14 w15 w16se w16cid w16 w16cex wp14">
+  <w:abstractNum w:abstractNumId="0" w15:restartNumberingAfterBreak="0">
+    <w:nsid w:val="343B0C7C"/>
+    <w:multiLevelType w:val="hybridMultilevel"/>
+    <w:tmpl w:val="484CFF60"/>
+    <w:lvl w:ilvl="0" w:tplc="1B120C5C">
       <w:start w:val="1"/>
       <w:numFmt w:val="bullet"/>
       <w:lvlText w:val=""/>
@@ -317,10 +213,10 @@
         <w:ind w:left="720" w:hanging="360"/>
       </w:pPr>
       <w:rPr>
-        <w:rFonts w:hint="default" w:ascii="Symbol" w:hAnsi="Symbol"/>
-      </w:rPr>
-    </w:lvl>
-    <w:lvl xmlns:w="http://schemas.openxmlformats.org/wordprocessingml/2006/main" w:ilvl="1">
+        <w:rFonts w:ascii="Symbol" w:hAnsi="Symbol" w:hint="default"/>
+      </w:rPr>
+    </w:lvl>
+    <w:lvl w:ilvl="1" w:tplc="6256D15C">
       <w:start w:val="1"/>
       <w:numFmt w:val="bullet"/>
       <w:lvlText w:val="o"/>
@@ -329,10 +225,10 @@
         <w:ind w:left="1440" w:hanging="360"/>
       </w:pPr>
       <w:rPr>
-        <w:rFonts w:hint="default" w:ascii="Courier New" w:hAnsi="Courier New"/>
-      </w:rPr>
-    </w:lvl>
-    <w:lvl xmlns:w="http://schemas.openxmlformats.org/wordprocessingml/2006/main" w:ilvl="2">
+        <w:rFonts w:ascii="Courier New" w:hAnsi="Courier New" w:hint="default"/>
+      </w:rPr>
+    </w:lvl>
+    <w:lvl w:ilvl="2" w:tplc="68C6F082">
       <w:start w:val="1"/>
       <w:numFmt w:val="bullet"/>
       <w:lvlText w:val=""/>
@@ -341,10 +237,10 @@
         <w:ind w:left="2160" w:hanging="360"/>
       </w:pPr>
       <w:rPr>
-        <w:rFonts w:hint="default" w:ascii="Wingdings" w:hAnsi="Wingdings"/>
-      </w:rPr>
-    </w:lvl>
-    <w:lvl xmlns:w="http://schemas.openxmlformats.org/wordprocessingml/2006/main" w:ilvl="3">
+        <w:rFonts w:ascii="Wingdings" w:hAnsi="Wingdings" w:hint="default"/>
+      </w:rPr>
+    </w:lvl>
+    <w:lvl w:ilvl="3" w:tplc="44E6783A">
       <w:start w:val="1"/>
       <w:numFmt w:val="bullet"/>
       <w:lvlText w:val=""/>
@@ -353,10 +249,10 @@
         <w:ind w:left="2880" w:hanging="360"/>
       </w:pPr>
       <w:rPr>
-        <w:rFonts w:hint="default" w:ascii="Symbol" w:hAnsi="Symbol"/>
-      </w:rPr>
-    </w:lvl>
-    <w:lvl xmlns:w="http://schemas.openxmlformats.org/wordprocessingml/2006/main" w:ilvl="4">
+        <w:rFonts w:ascii="Symbol" w:hAnsi="Symbol" w:hint="default"/>
+      </w:rPr>
+    </w:lvl>
+    <w:lvl w:ilvl="4" w:tplc="A8FC5008">
       <w:start w:val="1"/>
       <w:numFmt w:val="bullet"/>
       <w:lvlText w:val="o"/>
@@ -365,10 +261,10 @@
         <w:ind w:left="3600" w:hanging="360"/>
       </w:pPr>
       <w:rPr>
-        <w:rFonts w:hint="default" w:ascii="Courier New" w:hAnsi="Courier New"/>
-      </w:rPr>
-    </w:lvl>
-    <w:lvl xmlns:w="http://schemas.openxmlformats.org/wordprocessingml/2006/main" w:ilvl="5">
+        <w:rFonts w:ascii="Courier New" w:hAnsi="Courier New" w:hint="default"/>
+      </w:rPr>
+    </w:lvl>
+    <w:lvl w:ilvl="5" w:tplc="AE86CD56">
       <w:start w:val="1"/>
       <w:numFmt w:val="bullet"/>
       <w:lvlText w:val=""/>
@@ -377,10 +273,10 @@
         <w:ind w:left="4320" w:hanging="360"/>
       </w:pPr>
       <w:rPr>
-        <w:rFonts w:hint="default" w:ascii="Wingdings" w:hAnsi="Wingdings"/>
-      </w:rPr>
-    </w:lvl>
-    <w:lvl xmlns:w="http://schemas.openxmlformats.org/wordprocessingml/2006/main" w:ilvl="6">
+        <w:rFonts w:ascii="Wingdings" w:hAnsi="Wingdings" w:hint="default"/>
+      </w:rPr>
+    </w:lvl>
+    <w:lvl w:ilvl="6" w:tplc="DB0CED74">
       <w:start w:val="1"/>
       <w:numFmt w:val="bullet"/>
       <w:lvlText w:val=""/>
@@ -389,10 +285,10 @@
         <w:ind w:left="5040" w:hanging="360"/>
       </w:pPr>
       <w:rPr>
-        <w:rFonts w:hint="default" w:ascii="Symbol" w:hAnsi="Symbol"/>
-      </w:rPr>
-    </w:lvl>
-    <w:lvl xmlns:w="http://schemas.openxmlformats.org/wordprocessingml/2006/main" w:ilvl="7">
+        <w:rFonts w:ascii="Symbol" w:hAnsi="Symbol" w:hint="default"/>
+      </w:rPr>
+    </w:lvl>
+    <w:lvl w:ilvl="7" w:tplc="156E8DB6">
       <w:start w:val="1"/>
       <w:numFmt w:val="bullet"/>
       <w:lvlText w:val="o"/>
@@ -401,10 +297,10 @@
         <w:ind w:left="5760" w:hanging="360"/>
       </w:pPr>
       <w:rPr>
-        <w:rFonts w:hint="default" w:ascii="Courier New" w:hAnsi="Courier New"/>
-      </w:rPr>
-    </w:lvl>
-    <w:lvl xmlns:w="http://schemas.openxmlformats.org/wordprocessingml/2006/main" w:ilvl="8">
+        <w:rFonts w:ascii="Courier New" w:hAnsi="Courier New" w:hint="default"/>
+      </w:rPr>
+    </w:lvl>
+    <w:lvl w:ilvl="8" w:tplc="E58839FA">
       <w:start w:val="1"/>
       <w:numFmt w:val="bullet"/>
       <w:lvlText w:val=""/>
@@ -413,13 +309,15 @@
         <w:ind w:left="6480" w:hanging="360"/>
       </w:pPr>
       <w:rPr>
-        <w:rFonts w:hint="default" w:ascii="Wingdings" w:hAnsi="Wingdings"/>
+        <w:rFonts w:ascii="Wingdings" w:hAnsi="Wingdings" w:hint="default"/>
       </w:rPr>
     </w:lvl>
   </w:abstractNum>
-  <w:abstractNum xmlns:w="http://schemas.openxmlformats.org/wordprocessingml/2006/main" w:abstractNumId="3">
-    <w:multiLevelType xmlns:w="http://schemas.openxmlformats.org/wordprocessingml/2006/main" w:val="hybridMultilevel"/>
-    <w:lvl xmlns:w="http://schemas.openxmlformats.org/wordprocessingml/2006/main" w:ilvl="0">
+  <w:abstractNum w:abstractNumId="1" w15:restartNumberingAfterBreak="0">
+    <w:nsid w:val="4D0B66D9"/>
+    <w:multiLevelType w:val="hybridMultilevel"/>
+    <w:tmpl w:val="AEBE3622"/>
+    <w:lvl w:ilvl="0" w:tplc="08C84718">
       <w:start w:val="1"/>
       <w:numFmt w:val="bullet"/>
       <w:lvlText w:val=""/>
@@ -428,10 +326,10 @@
         <w:ind w:left="720" w:hanging="360"/>
       </w:pPr>
       <w:rPr>
-        <w:rFonts w:hint="default" w:ascii="Symbol" w:hAnsi="Symbol"/>
-      </w:rPr>
-    </w:lvl>
-    <w:lvl xmlns:w="http://schemas.openxmlformats.org/wordprocessingml/2006/main" w:ilvl="1">
+        <w:rFonts w:ascii="Symbol" w:hAnsi="Symbol" w:hint="default"/>
+      </w:rPr>
+    </w:lvl>
+    <w:lvl w:ilvl="1" w:tplc="F538EDD0">
       <w:start w:val="1"/>
       <w:numFmt w:val="bullet"/>
       <w:lvlText w:val="o"/>
@@ -440,10 +338,10 @@
         <w:ind w:left="1440" w:hanging="360"/>
       </w:pPr>
       <w:rPr>
-        <w:rFonts w:hint="default" w:ascii="Courier New" w:hAnsi="Courier New"/>
-      </w:rPr>
-    </w:lvl>
-    <w:lvl xmlns:w="http://schemas.openxmlformats.org/wordprocessingml/2006/main" w:ilvl="2">
+        <w:rFonts w:ascii="Courier New" w:hAnsi="Courier New" w:hint="default"/>
+      </w:rPr>
+    </w:lvl>
+    <w:lvl w:ilvl="2" w:tplc="D7EC1624">
       <w:start w:val="1"/>
       <w:numFmt w:val="bullet"/>
       <w:lvlText w:val=""/>
@@ -452,10 +350,10 @@
         <w:ind w:left="2160" w:hanging="360"/>
       </w:pPr>
       <w:rPr>
-        <w:rFonts w:hint="default" w:ascii="Wingdings" w:hAnsi="Wingdings"/>
-      </w:rPr>
-    </w:lvl>
-    <w:lvl xmlns:w="http://schemas.openxmlformats.org/wordprocessingml/2006/main" w:ilvl="3">
+        <w:rFonts w:ascii="Wingdings" w:hAnsi="Wingdings" w:hint="default"/>
+      </w:rPr>
+    </w:lvl>
+    <w:lvl w:ilvl="3" w:tplc="C5E8133C">
       <w:start w:val="1"/>
       <w:numFmt w:val="bullet"/>
       <w:lvlText w:val=""/>
@@ -464,10 +362,10 @@
         <w:ind w:left="2880" w:hanging="360"/>
       </w:pPr>
       <w:rPr>
-        <w:rFonts w:hint="default" w:ascii="Symbol" w:hAnsi="Symbol"/>
-      </w:rPr>
-    </w:lvl>
-    <w:lvl xmlns:w="http://schemas.openxmlformats.org/wordprocessingml/2006/main" w:ilvl="4">
+        <w:rFonts w:ascii="Symbol" w:hAnsi="Symbol" w:hint="default"/>
+      </w:rPr>
+    </w:lvl>
+    <w:lvl w:ilvl="4" w:tplc="532C4C7E">
       <w:start w:val="1"/>
       <w:numFmt w:val="bullet"/>
       <w:lvlText w:val="o"/>
@@ -476,10 +374,10 @@
         <w:ind w:left="3600" w:hanging="360"/>
       </w:pPr>
       <w:rPr>
-        <w:rFonts w:hint="default" w:ascii="Courier New" w:hAnsi="Courier New"/>
-      </w:rPr>
-    </w:lvl>
-    <w:lvl xmlns:w="http://schemas.openxmlformats.org/wordprocessingml/2006/main" w:ilvl="5">
+        <w:rFonts w:ascii="Courier New" w:hAnsi="Courier New" w:hint="default"/>
+      </w:rPr>
+    </w:lvl>
+    <w:lvl w:ilvl="5" w:tplc="DE3E7AF2">
       <w:start w:val="1"/>
       <w:numFmt w:val="bullet"/>
       <w:lvlText w:val=""/>
@@ -488,10 +386,10 @@
         <w:ind w:left="4320" w:hanging="360"/>
       </w:pPr>
       <w:rPr>
-        <w:rFonts w:hint="default" w:ascii="Wingdings" w:hAnsi="Wingdings"/>
-      </w:rPr>
-    </w:lvl>
-    <w:lvl xmlns:w="http://schemas.openxmlformats.org/wordprocessingml/2006/main" w:ilvl="6">
+        <w:rFonts w:ascii="Wingdings" w:hAnsi="Wingdings" w:hint="default"/>
+      </w:rPr>
+    </w:lvl>
+    <w:lvl w:ilvl="6" w:tplc="FD5EA54E">
       <w:start w:val="1"/>
       <w:numFmt w:val="bullet"/>
       <w:lvlText w:val=""/>
@@ -500,10 +398,10 @@
         <w:ind w:left="5040" w:hanging="360"/>
       </w:pPr>
       <w:rPr>
-        <w:rFonts w:hint="default" w:ascii="Symbol" w:hAnsi="Symbol"/>
-      </w:rPr>
-    </w:lvl>
-    <w:lvl xmlns:w="http://schemas.openxmlformats.org/wordprocessingml/2006/main" w:ilvl="7">
+        <w:rFonts w:ascii="Symbol" w:hAnsi="Symbol" w:hint="default"/>
+      </w:rPr>
+    </w:lvl>
+    <w:lvl w:ilvl="7" w:tplc="48F200B2">
       <w:start w:val="1"/>
       <w:numFmt w:val="bullet"/>
       <w:lvlText w:val="o"/>
@@ -512,10 +410,10 @@
         <w:ind w:left="5760" w:hanging="360"/>
       </w:pPr>
       <w:rPr>
-        <w:rFonts w:hint="default" w:ascii="Courier New" w:hAnsi="Courier New"/>
-      </w:rPr>
-    </w:lvl>
-    <w:lvl xmlns:w="http://schemas.openxmlformats.org/wordprocessingml/2006/main" w:ilvl="8">
+        <w:rFonts w:ascii="Courier New" w:hAnsi="Courier New" w:hint="default"/>
+      </w:rPr>
+    </w:lvl>
+    <w:lvl w:ilvl="8" w:tplc="08E698F0">
       <w:start w:val="1"/>
       <w:numFmt w:val="bullet"/>
       <w:lvlText w:val=""/>
@@ -524,13 +422,15 @@
         <w:ind w:left="6480" w:hanging="360"/>
       </w:pPr>
       <w:rPr>
-        <w:rFonts w:hint="default" w:ascii="Wingdings" w:hAnsi="Wingdings"/>
+        <w:rFonts w:ascii="Wingdings" w:hAnsi="Wingdings" w:hint="default"/>
       </w:rPr>
     </w:lvl>
   </w:abstractNum>
-  <w:abstractNum xmlns:w="http://schemas.openxmlformats.org/wordprocessingml/2006/main" w:abstractNumId="2">
-    <w:multiLevelType xmlns:w="http://schemas.openxmlformats.org/wordprocessingml/2006/main" w:val="hybridMultilevel"/>
-    <w:lvl xmlns:w="http://schemas.openxmlformats.org/wordprocessingml/2006/main" w:ilvl="0">
+  <w:abstractNum w:abstractNumId="2" w15:restartNumberingAfterBreak="0">
+    <w:nsid w:val="4DB849B7"/>
+    <w:multiLevelType w:val="hybridMultilevel"/>
+    <w:tmpl w:val="70088330"/>
+    <w:lvl w:ilvl="0" w:tplc="63C0592A">
       <w:start w:val="1"/>
       <w:numFmt w:val="bullet"/>
       <w:lvlText w:val=""/>
@@ -539,10 +439,10 @@
         <w:ind w:left="720" w:hanging="360"/>
       </w:pPr>
       <w:rPr>
-        <w:rFonts w:hint="default" w:ascii="Symbol" w:hAnsi="Symbol"/>
-      </w:rPr>
-    </w:lvl>
-    <w:lvl xmlns:w="http://schemas.openxmlformats.org/wordprocessingml/2006/main" w:ilvl="1">
+        <w:rFonts w:ascii="Symbol" w:hAnsi="Symbol" w:hint="default"/>
+      </w:rPr>
+    </w:lvl>
+    <w:lvl w:ilvl="1" w:tplc="0986BC0E">
       <w:start w:val="1"/>
       <w:numFmt w:val="bullet"/>
       <w:lvlText w:val="o"/>
@@ -551,10 +451,10 @@
         <w:ind w:left="1440" w:hanging="360"/>
       </w:pPr>
       <w:rPr>
-        <w:rFonts w:hint="default" w:ascii="Courier New" w:hAnsi="Courier New"/>
-      </w:rPr>
-    </w:lvl>
-    <w:lvl xmlns:w="http://schemas.openxmlformats.org/wordprocessingml/2006/main" w:ilvl="2">
+        <w:rFonts w:ascii="Courier New" w:hAnsi="Courier New" w:hint="default"/>
+      </w:rPr>
+    </w:lvl>
+    <w:lvl w:ilvl="2" w:tplc="0A50F3A8">
       <w:start w:val="1"/>
       <w:numFmt w:val="bullet"/>
       <w:lvlText w:val=""/>
@@ -563,10 +463,10 @@
         <w:ind w:left="2160" w:hanging="360"/>
       </w:pPr>
       <w:rPr>
-        <w:rFonts w:hint="default" w:ascii="Wingdings" w:hAnsi="Wingdings"/>
-      </w:rPr>
-    </w:lvl>
-    <w:lvl xmlns:w="http://schemas.openxmlformats.org/wordprocessingml/2006/main" w:ilvl="3">
+        <w:rFonts w:ascii="Wingdings" w:hAnsi="Wingdings" w:hint="default"/>
+      </w:rPr>
+    </w:lvl>
+    <w:lvl w:ilvl="3" w:tplc="1CC8924C">
       <w:start w:val="1"/>
       <w:numFmt w:val="bullet"/>
       <w:lvlText w:val=""/>
@@ -575,10 +475,10 @@
         <w:ind w:left="2880" w:hanging="360"/>
       </w:pPr>
       <w:rPr>
-        <w:rFonts w:hint="default" w:ascii="Symbol" w:hAnsi="Symbol"/>
-      </w:rPr>
-    </w:lvl>
-    <w:lvl xmlns:w="http://schemas.openxmlformats.org/wordprocessingml/2006/main" w:ilvl="4">
+        <w:rFonts w:ascii="Symbol" w:hAnsi="Symbol" w:hint="default"/>
+      </w:rPr>
+    </w:lvl>
+    <w:lvl w:ilvl="4" w:tplc="0428C2E8">
       <w:start w:val="1"/>
       <w:numFmt w:val="bullet"/>
       <w:lvlText w:val="o"/>
@@ -587,10 +487,10 @@
         <w:ind w:left="3600" w:hanging="360"/>
       </w:pPr>
       <w:rPr>
-        <w:rFonts w:hint="default" w:ascii="Courier New" w:hAnsi="Courier New"/>
-      </w:rPr>
-    </w:lvl>
-    <w:lvl xmlns:w="http://schemas.openxmlformats.org/wordprocessingml/2006/main" w:ilvl="5">
+        <w:rFonts w:ascii="Courier New" w:hAnsi="Courier New" w:hint="default"/>
+      </w:rPr>
+    </w:lvl>
+    <w:lvl w:ilvl="5" w:tplc="D316AC48">
       <w:start w:val="1"/>
       <w:numFmt w:val="bullet"/>
       <w:lvlText w:val=""/>
@@ -599,10 +499,10 @@
         <w:ind w:left="4320" w:hanging="360"/>
       </w:pPr>
       <w:rPr>
-        <w:rFonts w:hint="default" w:ascii="Wingdings" w:hAnsi="Wingdings"/>
-      </w:rPr>
-    </w:lvl>
-    <w:lvl xmlns:w="http://schemas.openxmlformats.org/wordprocessingml/2006/main" w:ilvl="6">
+        <w:rFonts w:ascii="Wingdings" w:hAnsi="Wingdings" w:hint="default"/>
+      </w:rPr>
+    </w:lvl>
+    <w:lvl w:ilvl="6" w:tplc="F7DE85D2">
       <w:start w:val="1"/>
       <w:numFmt w:val="bullet"/>
       <w:lvlText w:val=""/>
@@ -611,10 +511,10 @@
         <w:ind w:left="5040" w:hanging="360"/>
       </w:pPr>
       <w:rPr>
-        <w:rFonts w:hint="default" w:ascii="Symbol" w:hAnsi="Symbol"/>
-      </w:rPr>
-    </w:lvl>
-    <w:lvl xmlns:w="http://schemas.openxmlformats.org/wordprocessingml/2006/main" w:ilvl="7">
+        <w:rFonts w:ascii="Symbol" w:hAnsi="Symbol" w:hint="default"/>
+      </w:rPr>
+    </w:lvl>
+    <w:lvl w:ilvl="7" w:tplc="68026A28">
       <w:start w:val="1"/>
       <w:numFmt w:val="bullet"/>
       <w:lvlText w:val="o"/>
@@ -623,10 +523,10 @@
         <w:ind w:left="5760" w:hanging="360"/>
       </w:pPr>
       <w:rPr>
-        <w:rFonts w:hint="default" w:ascii="Courier New" w:hAnsi="Courier New"/>
-      </w:rPr>
-    </w:lvl>
-    <w:lvl xmlns:w="http://schemas.openxmlformats.org/wordprocessingml/2006/main" w:ilvl="8">
+        <w:rFonts w:ascii="Courier New" w:hAnsi="Courier New" w:hint="default"/>
+      </w:rPr>
+    </w:lvl>
+    <w:lvl w:ilvl="8" w:tplc="0B643854">
       <w:start w:val="1"/>
       <w:numFmt w:val="bullet"/>
       <w:lvlText w:val=""/>
@@ -635,13 +535,15 @@
         <w:ind w:left="6480" w:hanging="360"/>
       </w:pPr>
       <w:rPr>
-        <w:rFonts w:hint="default" w:ascii="Wingdings" w:hAnsi="Wingdings"/>
+        <w:rFonts w:ascii="Wingdings" w:hAnsi="Wingdings" w:hint="default"/>
       </w:rPr>
     </w:lvl>
   </w:abstractNum>
-  <w:abstractNum xmlns:w="http://schemas.openxmlformats.org/wordprocessingml/2006/main" w:abstractNumId="1">
-    <w:multiLevelType xmlns:w="http://schemas.openxmlformats.org/wordprocessingml/2006/main" w:val="hybridMultilevel"/>
-    <w:lvl xmlns:w="http://schemas.openxmlformats.org/wordprocessingml/2006/main" w:ilvl="0">
+  <w:abstractNum w:abstractNumId="3" w15:restartNumberingAfterBreak="0">
+    <w:nsid w:val="5C502CA5"/>
+    <w:multiLevelType w:val="hybridMultilevel"/>
+    <w:tmpl w:val="EA58AF9E"/>
+    <w:lvl w:ilvl="0" w:tplc="B6880C6A">
       <w:start w:val="1"/>
       <w:numFmt w:val="bullet"/>
       <w:lvlText w:val=""/>
@@ -650,10 +552,10 @@
         <w:ind w:left="720" w:hanging="360"/>
       </w:pPr>
       <w:rPr>
-        <w:rFonts w:hint="default" w:ascii="Symbol" w:hAnsi="Symbol"/>
-      </w:rPr>
-    </w:lvl>
-    <w:lvl xmlns:w="http://schemas.openxmlformats.org/wordprocessingml/2006/main" w:ilvl="1">
+        <w:rFonts w:ascii="Symbol" w:hAnsi="Symbol" w:hint="default"/>
+      </w:rPr>
+    </w:lvl>
+    <w:lvl w:ilvl="1" w:tplc="B9AA41E0">
       <w:start w:val="1"/>
       <w:numFmt w:val="bullet"/>
       <w:lvlText w:val="o"/>
@@ -662,10 +564,10 @@
         <w:ind w:left="1440" w:hanging="360"/>
       </w:pPr>
       <w:rPr>
-        <w:rFonts w:hint="default" w:ascii="Courier New" w:hAnsi="Courier New"/>
-      </w:rPr>
-    </w:lvl>
-    <w:lvl xmlns:w="http://schemas.openxmlformats.org/wordprocessingml/2006/main" w:ilvl="2">
+        <w:rFonts w:ascii="Courier New" w:hAnsi="Courier New" w:hint="default"/>
+      </w:rPr>
+    </w:lvl>
+    <w:lvl w:ilvl="2" w:tplc="9A00A194">
       <w:start w:val="1"/>
       <w:numFmt w:val="bullet"/>
       <w:lvlText w:val=""/>
@@ -674,10 +576,10 @@
         <w:ind w:left="2160" w:hanging="360"/>
       </w:pPr>
       <w:rPr>
-        <w:rFonts w:hint="default" w:ascii="Wingdings" w:hAnsi="Wingdings"/>
-      </w:rPr>
-    </w:lvl>
-    <w:lvl xmlns:w="http://schemas.openxmlformats.org/wordprocessingml/2006/main" w:ilvl="3">
+        <w:rFonts w:ascii="Wingdings" w:hAnsi="Wingdings" w:hint="default"/>
+      </w:rPr>
+    </w:lvl>
+    <w:lvl w:ilvl="3" w:tplc="3432DA66">
       <w:start w:val="1"/>
       <w:numFmt w:val="bullet"/>
       <w:lvlText w:val=""/>
@@ -686,10 +588,10 @@
         <w:ind w:left="2880" w:hanging="360"/>
       </w:pPr>
       <w:rPr>
-        <w:rFonts w:hint="default" w:ascii="Symbol" w:hAnsi="Symbol"/>
-      </w:rPr>
-    </w:lvl>
-    <w:lvl xmlns:w="http://schemas.openxmlformats.org/wordprocessingml/2006/main" w:ilvl="4">
+        <w:rFonts w:ascii="Symbol" w:hAnsi="Symbol" w:hint="default"/>
+      </w:rPr>
+    </w:lvl>
+    <w:lvl w:ilvl="4" w:tplc="1D40A382">
       <w:start w:val="1"/>
       <w:numFmt w:val="bullet"/>
       <w:lvlText w:val="o"/>
@@ -698,10 +600,10 @@
         <w:ind w:left="3600" w:hanging="360"/>
       </w:pPr>
       <w:rPr>
-        <w:rFonts w:hint="default" w:ascii="Courier New" w:hAnsi="Courier New"/>
-      </w:rPr>
-    </w:lvl>
-    <w:lvl xmlns:w="http://schemas.openxmlformats.org/wordprocessingml/2006/main" w:ilvl="5">
+        <w:rFonts w:ascii="Courier New" w:hAnsi="Courier New" w:hint="default"/>
+      </w:rPr>
+    </w:lvl>
+    <w:lvl w:ilvl="5" w:tplc="5BE0299E">
       <w:start w:val="1"/>
       <w:numFmt w:val="bullet"/>
       <w:lvlText w:val=""/>
@@ -710,10 +612,10 @@
         <w:ind w:left="4320" w:hanging="360"/>
       </w:pPr>
       <w:rPr>
-        <w:rFonts w:hint="default" w:ascii="Wingdings" w:hAnsi="Wingdings"/>
-      </w:rPr>
-    </w:lvl>
-    <w:lvl xmlns:w="http://schemas.openxmlformats.org/wordprocessingml/2006/main" w:ilvl="6">
+        <w:rFonts w:ascii="Wingdings" w:hAnsi="Wingdings" w:hint="default"/>
+      </w:rPr>
+    </w:lvl>
+    <w:lvl w:ilvl="6" w:tplc="0D4C8E02">
       <w:start w:val="1"/>
       <w:numFmt w:val="bullet"/>
       <w:lvlText w:val=""/>
@@ -722,10 +624,10 @@
         <w:ind w:left="5040" w:hanging="360"/>
       </w:pPr>
       <w:rPr>
-        <w:rFonts w:hint="default" w:ascii="Symbol" w:hAnsi="Symbol"/>
-      </w:rPr>
-    </w:lvl>
-    <w:lvl xmlns:w="http://schemas.openxmlformats.org/wordprocessingml/2006/main" w:ilvl="7">
+        <w:rFonts w:ascii="Symbol" w:hAnsi="Symbol" w:hint="default"/>
+      </w:rPr>
+    </w:lvl>
+    <w:lvl w:ilvl="7" w:tplc="8EE69C0E">
       <w:start w:val="1"/>
       <w:numFmt w:val="bullet"/>
       <w:lvlText w:val="o"/>
@@ -734,10 +636,10 @@
         <w:ind w:left="5760" w:hanging="360"/>
       </w:pPr>
       <w:rPr>
-        <w:rFonts w:hint="default" w:ascii="Courier New" w:hAnsi="Courier New"/>
-      </w:rPr>
-    </w:lvl>
-    <w:lvl xmlns:w="http://schemas.openxmlformats.org/wordprocessingml/2006/main" w:ilvl="8">
+        <w:rFonts w:ascii="Courier New" w:hAnsi="Courier New" w:hint="default"/>
+      </w:rPr>
+    </w:lvl>
+    <w:lvl w:ilvl="8" w:tplc="372E5908">
       <w:start w:val="1"/>
       <w:numFmt w:val="bullet"/>
       <w:lvlText w:val=""/>
@@ -746,31 +648,31 @@
         <w:ind w:left="6480" w:hanging="360"/>
       </w:pPr>
       <w:rPr>
-        <w:rFonts w:hint="default" w:ascii="Wingdings" w:hAnsi="Wingdings"/>
+        <w:rFonts w:ascii="Wingdings" w:hAnsi="Wingdings" w:hint="default"/>
       </w:rPr>
     </w:lvl>
   </w:abstractNum>
-  <w:num w:numId="4">
-    <w:abstractNumId w:val="4"/>
-  </w:num>
-  <w:num w:numId="3">
-    <w:abstractNumId w:val="3"/>
+  <w:num w:numId="1">
+    <w:abstractNumId w:val="1"/>
   </w:num>
   <w:num w:numId="2">
     <w:abstractNumId w:val="2"/>
   </w:num>
-  <w:num w:numId="1">
-    <w:abstractNumId w:val="1"/>
+  <w:num w:numId="3">
+    <w:abstractNumId w:val="0"/>
+  </w:num>
+  <w:num w:numId="4">
+    <w:abstractNumId w:val="3"/>
   </w:num>
 </w:numbering>
 </file>
 
 <file path=word/styles.xml><?xml version="1.0" encoding="utf-8"?>
-<w:styles xmlns:wp14="http://schemas.microsoft.com/office/word/2010/wordprocessingDrawing" xmlns:mc="http://schemas.openxmlformats.org/markup-compatibility/2006" xmlns:r="http://schemas.openxmlformats.org/officeDocument/2006/relationships" xmlns:w="http://schemas.openxmlformats.org/wordprocessingml/2006/main" xmlns:w14="http://schemas.microsoft.com/office/word/2010/wordml" xmlns:w15="http://schemas.microsoft.com/office/word/2012/wordml" mc:Ignorable="w14 w15 wp14">
+<w:styles xmlns:mc="http://schemas.openxmlformats.org/markup-compatibility/2006" xmlns:r="http://schemas.openxmlformats.org/officeDocument/2006/relationships" xmlns:w="http://schemas.openxmlformats.org/wordprocessingml/2006/main" xmlns:w14="http://schemas.microsoft.com/office/word/2010/wordml" xmlns:w15="http://schemas.microsoft.com/office/word/2012/wordml" xmlns:w16cex="http://schemas.microsoft.com/office/word/2018/wordml/cex" xmlns:w16cid="http://schemas.microsoft.com/office/word/2016/wordml/cid" xmlns:w16="http://schemas.microsoft.com/office/word/2018/wordml" xmlns:w16se="http://schemas.microsoft.com/office/word/2015/wordml/symex" mc:Ignorable="w14 w15 w16se w16cid w16 w16cex">
   <w:docDefaults>
     <w:rPrDefault>
       <w:rPr>
-        <w:rFonts w:asciiTheme="minorHAnsi" w:hAnsiTheme="minorHAnsi" w:eastAsiaTheme="minorHAnsi" w:cstheme="minorBidi"/>
+        <w:rFonts w:asciiTheme="minorHAnsi" w:eastAsiaTheme="minorHAnsi" w:hAnsiTheme="minorHAnsi" w:cstheme="minorBidi"/>
         <w:sz w:val="22"/>
         <w:szCs w:val="22"/>
         <w:lang w:val="en-US" w:eastAsia="en-US" w:bidi="ar-SA"/>
@@ -782,17 +684,17 @@
       </w:pPr>
     </w:pPrDefault>
   </w:docDefaults>
-  <w:latentStyles w:defLockedState="0" w:defUIPriority="99" w:defSemiHidden="0" w:defUnhideWhenUsed="0" w:defQFormat="0" w:count="371">
+  <w:latentStyles w:defLockedState="0" w:defUIPriority="99" w:defSemiHidden="0" w:defUnhideWhenUsed="0" w:defQFormat="0" w:count="376">
     <w:lsdException w:name="Normal" w:uiPriority="0" w:qFormat="1"/>
     <w:lsdException w:name="heading 1" w:uiPriority="9" w:qFormat="1"/>
-    <w:lsdException w:name="heading 2" w:uiPriority="9" w:semiHidden="1" w:unhideWhenUsed="1" w:qFormat="1"/>
-    <w:lsdException w:name="heading 3" w:uiPriority="9" w:semiHidden="1" w:unhideWhenUsed="1" w:qFormat="1"/>
-    <w:lsdException w:name="heading 4" w:uiPriority="9" w:semiHidden="1" w:unhideWhenUsed="1" w:qFormat="1"/>
-    <w:lsdException w:name="heading 5" w:uiPriority="9" w:semiHidden="1" w:unhideWhenUsed="1" w:qFormat="1"/>
-    <w:lsdException w:name="heading 6" w:uiPriority="9" w:semiHidden="1" w:unhideWhenUsed="1" w:qFormat="1"/>
-    <w:lsdException w:name="heading 7" w:uiPriority="9" w:semiHidden="1" w:unhideWhenUsed="1" w:qFormat="1"/>
-    <w:lsdException w:name="heading 8" w:uiPriority="9" w:semiHidden="1" w:unhideWhenUsed="1" w:qFormat="1"/>
-    <w:lsdException w:name="heading 9" w:uiPriority="9" w:semiHidden="1" w:unhideWhenUsed="1" w:qFormat="1"/>
+    <w:lsdException w:name="heading 2" w:semiHidden="1" w:uiPriority="9" w:unhideWhenUsed="1" w:qFormat="1"/>
+    <w:lsdException w:name="heading 3" w:semiHidden="1" w:uiPriority="9" w:unhideWhenUsed="1" w:qFormat="1"/>
+    <w:lsdException w:name="heading 4" w:semiHidden="1" w:uiPriority="9" w:unhideWhenUsed="1" w:qFormat="1"/>
+    <w:lsdException w:name="heading 5" w:semiHidden="1" w:uiPriority="9" w:unhideWhenUsed="1" w:qFormat="1"/>
+    <w:lsdException w:name="heading 6" w:semiHidden="1" w:uiPriority="9" w:unhideWhenUsed="1" w:qFormat="1"/>
+    <w:lsdException w:name="heading 7" w:semiHidden="1" w:uiPriority="9" w:unhideWhenUsed="1" w:qFormat="1"/>
+    <w:lsdException w:name="heading 8" w:semiHidden="1" w:uiPriority="9" w:unhideWhenUsed="1" w:qFormat="1"/>
+    <w:lsdException w:name="heading 9" w:semiHidden="1" w:uiPriority="9" w:unhideWhenUsed="1" w:qFormat="1"/>
     <w:lsdException w:name="index 1" w:semiHidden="1" w:unhideWhenUsed="1"/>
     <w:lsdException w:name="index 2" w:semiHidden="1" w:unhideWhenUsed="1"/>
     <w:lsdException w:name="index 3" w:semiHidden="1" w:unhideWhenUsed="1"/>
@@ -802,22 +704,22 @@
     <w:lsdException w:name="index 7" w:semiHidden="1" w:unhideWhenUsed="1"/>
     <w:lsdException w:name="index 8" w:semiHidden="1" w:unhideWhenUsed="1"/>
     <w:lsdException w:name="index 9" w:semiHidden="1" w:unhideWhenUsed="1"/>
-    <w:lsdException w:name="toc 1" w:uiPriority="39" w:semiHidden="1" w:unhideWhenUsed="1"/>
-    <w:lsdException w:name="toc 2" w:uiPriority="39" w:semiHidden="1" w:unhideWhenUsed="1"/>
-    <w:lsdException w:name="toc 3" w:uiPriority="39" w:semiHidden="1" w:unhideWhenUsed="1"/>
-    <w:lsdException w:name="toc 4" w:uiPriority="39" w:semiHidden="1" w:unhideWhenUsed="1"/>
-    <w:lsdException w:name="toc 5" w:uiPriority="39" w:semiHidden="1" w:unhideWhenUsed="1"/>
-    <w:lsdException w:name="toc 6" w:uiPriority="39" w:semiHidden="1" w:unhideWhenUsed="1"/>
-    <w:lsdException w:name="toc 7" w:uiPriority="39" w:semiHidden="1" w:unhideWhenUsed="1"/>
-    <w:lsdException w:name="toc 8" w:uiPriority="39" w:semiHidden="1" w:unhideWhenUsed="1"/>
-    <w:lsdException w:name="toc 9" w:uiPriority="39" w:semiHidden="1" w:unhideWhenUsed="1"/>
+    <w:lsdException w:name="toc 1" w:semiHidden="1" w:uiPriority="39" w:unhideWhenUsed="1"/>
+    <w:lsdException w:name="toc 2" w:semiHidden="1" w:uiPriority="39" w:unhideWhenUsed="1"/>
+    <w:lsdException w:name="toc 3" w:semiHidden="1" w:uiPriority="39" w:unhideWhenUsed="1"/>
+    <w:lsdException w:name="toc 4" w:semiHidden="1" w:uiPriority="39" w:unhideWhenUsed="1"/>
+    <w:lsdException w:name="toc 5" w:semiHidden="1" w:uiPriority="39" w:unhideWhenUsed="1"/>
+    <w:lsdException w:name="toc 6" w:semiHidden="1" w:uiPriority="39" w:unhideWhenUsed="1"/>
+    <w:lsdException w:name="toc 7" w:semiHidden="1" w:uiPriority="39" w:unhideWhenUsed="1"/>
+    <w:lsdException w:name="toc 8" w:semiHidden="1" w:uiPriority="39" w:unhideWhenUsed="1"/>
+    <w:lsdException w:name="toc 9" w:semiHidden="1" w:uiPriority="39" w:unhideWhenUsed="1"/>
     <w:lsdException w:name="Normal Indent" w:semiHidden="1" w:unhideWhenUsed="1"/>
     <w:lsdException w:name="footnote text" w:semiHidden="1" w:unhideWhenUsed="1"/>
     <w:lsdException w:name="annotation text" w:semiHidden="1" w:unhideWhenUsed="1"/>
     <w:lsdException w:name="header" w:semiHidden="1" w:unhideWhenUsed="1"/>
     <w:lsdException w:name="footer" w:semiHidden="1" w:unhideWhenUsed="1"/>
     <w:lsdException w:name="index heading" w:semiHidden="1" w:unhideWhenUsed="1"/>
-    <w:lsdException w:name="caption" w:uiPriority="35" w:semiHidden="1" w:unhideWhenUsed="1" w:qFormat="1"/>
+    <w:lsdException w:name="caption" w:semiHidden="1" w:uiPriority="35" w:unhideWhenUsed="1" w:qFormat="1"/>
     <w:lsdException w:name="table of figures" w:semiHidden="1" w:unhideWhenUsed="1"/>
     <w:lsdException w:name="envelope address" w:semiHidden="1" w:unhideWhenUsed="1"/>
     <w:lsdException w:name="envelope return" w:semiHidden="1" w:unhideWhenUsed="1"/>
@@ -848,7 +750,7 @@
     <w:lsdException w:name="Title" w:uiPriority="10" w:qFormat="1"/>
     <w:lsdException w:name="Closing" w:semiHidden="1" w:unhideWhenUsed="1"/>
     <w:lsdException w:name="Signature" w:semiHidden="1" w:unhideWhenUsed="1"/>
-    <w:lsdException w:name="Default Paragraph Font" w:uiPriority="1" w:semiHidden="1" w:unhideWhenUsed="1"/>
+    <w:lsdException w:name="Default Paragraph Font" w:semiHidden="1" w:uiPriority="1" w:unhideWhenUsed="1"/>
     <w:lsdException w:name="Body Text" w:semiHidden="1" w:unhideWhenUsed="1"/>
     <w:lsdException w:name="Body Text Indent" w:semiHidden="1" w:unhideWhenUsed="1"/>
     <w:lsdException w:name="List Continue" w:semiHidden="1" w:unhideWhenUsed="1"/>
@@ -888,7 +790,6 @@
     <w:lsdException w:name="HTML Sample" w:semiHidden="1" w:unhideWhenUsed="1"/>
     <w:lsdException w:name="HTML Typewriter" w:semiHidden="1" w:unhideWhenUsed="1"/>
     <w:lsdException w:name="HTML Variable" w:semiHidden="1" w:unhideWhenUsed="1"/>
-    <w:lsdException w:name="Normal Table" w:semiHidden="1" w:unhideWhenUsed="1"/>
     <w:lsdException w:name="annotation subject" w:semiHidden="1" w:unhideWhenUsed="1"/>
     <w:lsdException w:name="No List" w:semiHidden="1" w:unhideWhenUsed="1"/>
     <w:lsdException w:name="Outline List 1" w:semiHidden="1" w:unhideWhenUsed="1"/>
@@ -931,11 +832,8 @@
     <w:lsdException w:name="Table Contemporary" w:semiHidden="1" w:unhideWhenUsed="1"/>
     <w:lsdException w:name="Table Elegant" w:semiHidden="1" w:unhideWhenUsed="1"/>
     <w:lsdException w:name="Table Professional" w:semiHidden="1" w:unhideWhenUsed="1"/>
-    <w:lsdException w:name="Table Subtle 1" w:semiHidden="1" w:unhideWhenUsed="1"/>
     <w:lsdException w:name="Table Subtle 2" w:semiHidden="1" w:unhideWhenUsed="1"/>
     <w:lsdException w:name="Table Web 1" w:semiHidden="1" w:unhideWhenUsed="1"/>
-    <w:lsdException w:name="Table Web 2" w:semiHidden="1" w:unhideWhenUsed="1"/>
-    <w:lsdException w:name="Table Web 3" w:semiHidden="1" w:unhideWhenUsed="1"/>
     <w:lsdException w:name="Balloon Text" w:semiHidden="1" w:unhideWhenUsed="1"/>
     <w:lsdException w:name="Table Grid" w:uiPriority="39"/>
     <w:lsdException w:name="Table Theme" w:semiHidden="1" w:unhideWhenUsed="1"/>
@@ -1048,8 +946,8 @@
     <w:lsdException w:name="Subtle Reference" w:uiPriority="31" w:qFormat="1"/>
     <w:lsdException w:name="Intense Reference" w:uiPriority="32" w:qFormat="1"/>
     <w:lsdException w:name="Book Title" w:uiPriority="33" w:qFormat="1"/>
-    <w:lsdException w:name="Bibliography" w:uiPriority="37" w:semiHidden="1" w:unhideWhenUsed="1"/>
-    <w:lsdException w:name="TOC Heading" w:uiPriority="39" w:semiHidden="1" w:unhideWhenUsed="1" w:qFormat="1"/>
+    <w:lsdException w:name="Bibliography" w:semiHidden="1" w:uiPriority="37" w:unhideWhenUsed="1"/>
+    <w:lsdException w:name="TOC Heading" w:semiHidden="1" w:uiPriority="39" w:unhideWhenUsed="1" w:qFormat="1"/>
     <w:lsdException w:name="Plain Table 1" w:uiPriority="41"/>
     <w:lsdException w:name="Plain Table 2" w:uiPriority="42"/>
     <w:lsdException w:name="Plain Table 3" w:uiPriority="43"/>
@@ -1154,18 +1052,23 @@
     <w:lsdException w:name="List Table 5 Dark Accent 6" w:uiPriority="50"/>
     <w:lsdException w:name="List Table 6 Colorful Accent 6" w:uiPriority="51"/>
     <w:lsdException w:name="List Table 7 Colorful Accent 6" w:uiPriority="52"/>
+    <w:lsdException w:name="Mention" w:semiHidden="1" w:unhideWhenUsed="1"/>
+    <w:lsdException w:name="Smart Hyperlink" w:semiHidden="1" w:unhideWhenUsed="1"/>
+    <w:lsdException w:name="Hashtag" w:semiHidden="1" w:unhideWhenUsed="1"/>
+    <w:lsdException w:name="Unresolved Mention" w:semiHidden="1" w:unhideWhenUsed="1"/>
+    <w:lsdException w:name="Smart Link" w:semiHidden="1" w:unhideWhenUsed="1"/>
   </w:latentStyles>
-  <w:style w:type="paragraph" w:styleId="Normal" w:default="1">
+  <w:style w:type="paragraph" w:default="1" w:styleId="Normal">
     <w:name w:val="Normal"/>
     <w:qFormat/>
   </w:style>
-  <w:style w:type="character" w:styleId="DefaultParagraphFont" w:default="1">
+  <w:style w:type="character" w:default="1" w:styleId="DefaultParagraphFont">
     <w:name w:val="Default Paragraph Font"/>
     <w:uiPriority w:val="1"/>
     <w:semiHidden/>
     <w:unhideWhenUsed/>
   </w:style>
-  <w:style w:type="table" w:styleId="TableNormal" w:default="1">
+  <w:style w:type="table" w:default="1" w:styleId="TableNormal">
     <w:name w:val="Normal Table"/>
     <w:uiPriority w:val="99"/>
     <w:semiHidden/>
@@ -1180,21 +1083,31 @@
       </w:tblCellMar>
     </w:tblPr>
   </w:style>
-  <w:style w:type="numbering" w:styleId="NoList" w:default="1">
+  <w:style w:type="numbering" w:default="1" w:styleId="NoList">
     <w:name w:val="No List"/>
     <w:uiPriority w:val="99"/>
     <w:semiHidden/>
     <w:unhideWhenUsed/>
   </w:style>
-  <w:style xmlns:w14="http://schemas.microsoft.com/office/word/2010/wordml" xmlns:mc="http://schemas.openxmlformats.org/markup-compatibility/2006" xmlns:w="http://schemas.openxmlformats.org/wordprocessingml/2006/main" w:type="paragraph" w:styleId="ListParagraph" mc:Ignorable="w14">
-    <w:name xmlns:w="http://schemas.openxmlformats.org/wordprocessingml/2006/main" w:val="List Paragraph"/>
-    <w:basedOn xmlns:w="http://schemas.openxmlformats.org/wordprocessingml/2006/main" w:val="Normal"/>
-    <w:uiPriority xmlns:w="http://schemas.openxmlformats.org/wordprocessingml/2006/main" w:val="34"/>
-    <w:qFormat xmlns:w="http://schemas.openxmlformats.org/wordprocessingml/2006/main"/>
-    <w:pPr xmlns:w="http://schemas.openxmlformats.org/wordprocessingml/2006/main">
-      <w:ind xmlns:w="http://schemas.openxmlformats.org/wordprocessingml/2006/main" w:left="720"/>
-      <w:contextualSpacing xmlns:w="http://schemas.openxmlformats.org/wordprocessingml/2006/main"/>
+  <w:style w:type="paragraph" w:styleId="ListParagraph">
+    <w:name w:val="List Paragraph"/>
+    <w:basedOn w:val="Normal"/>
+    <w:uiPriority w:val="34"/>
+    <w:qFormat/>
+    <w:pPr>
+      <w:ind w:left="720"/>
+      <w:contextualSpacing/>
     </w:pPr>
+  </w:style>
+  <w:style w:type="character" w:customStyle="1" w:styleId="normaltextrun">
+    <w:name w:val="normaltextrun"/>
+    <w:basedOn w:val="DefaultParagraphFont"/>
+    <w:rsid w:val="004729C9"/>
+  </w:style>
+  <w:style w:type="character" w:customStyle="1" w:styleId="eop">
+    <w:name w:val="eop"/>
+    <w:basedOn w:val="DefaultParagraphFont"/>
+    <w:rsid w:val="004729C9"/>
   </w:style>
 </w:styles>
 </file>
@@ -1461,6 +1374,21 @@
 </file>
 
 <file path=customXml/item1.xml><?xml version="1.0" encoding="utf-8"?>
+<p:properties xmlns:p="http://schemas.microsoft.com/office/2006/metadata/properties" xmlns:xsi="http://www.w3.org/2001/XMLSchema-instance" xmlns:pc="http://schemas.microsoft.com/office/infopath/2007/PartnerControls">
+  <documentManagement/>
+</p:properties>
+</file>
+
+<file path=customXml/item2.xml><?xml version="1.0" encoding="utf-8"?>
+<?mso-contentType ?>
+<FormTemplates xmlns="http://schemas.microsoft.com/sharepoint/v3/contenttype/forms">
+  <Display>DocumentLibraryForm</Display>
+  <Edit>DocumentLibraryForm</Edit>
+  <New>DocumentLibraryForm</New>
+</FormTemplates>
+</file>
+
+<file path=customXml/item3.xml><?xml version="1.0" encoding="utf-8"?>
 <ct:contentTypeSchema xmlns:ct="http://schemas.microsoft.com/office/2006/metadata/contentType" xmlns:ma="http://schemas.microsoft.com/office/2006/metadata/properties/metaAttributes" ct:_="" ma:_="" ma:contentTypeName="Document" ma:contentTypeID="0x01010008B8F660E2FD5A4F9C25F557691C2E7B" ma:contentTypeVersion="4" ma:contentTypeDescription="Create a new document." ma:contentTypeScope="" ma:versionID="291a90324d5b7e405cdee1cca19d0e54">
   <xsd:schema xmlns:xsd="http://www.w3.org/2001/XMLSchema" xmlns:xs="http://www.w3.org/2001/XMLSchema" xmlns:p="http://schemas.microsoft.com/office/2006/metadata/properties" xmlns:ns2="0fe6e073-fbcf-4c9f-9467-c4294a786ad2" targetNamespace="http://schemas.microsoft.com/office/2006/metadata/properties" ma:root="true" ma:fieldsID="1a3d94df2e09d7482e07420c2cba8fd2" ns2:_="">
     <xsd:import namespace="0fe6e073-fbcf-4c9f-9467-c4294a786ad2"/>
@@ -1606,29 +1534,37 @@
 </ct:contentTypeSchema>
 </file>
 
-<file path=customXml/item2.xml><?xml version="1.0" encoding="utf-8"?>
-<?mso-contentType ?>
-<FormTemplates xmlns="http://schemas.microsoft.com/sharepoint/v3/contenttype/forms">
-  <Display>DocumentLibraryForm</Display>
-  <Edit>DocumentLibraryForm</Edit>
-  <New>DocumentLibraryForm</New>
-</FormTemplates>
-</file>
-
-<file path=customXml/item3.xml><?xml version="1.0" encoding="utf-8"?>
-<p:properties xmlns:p="http://schemas.microsoft.com/office/2006/metadata/properties" xmlns:xsi="http://www.w3.org/2001/XMLSchema-instance" xmlns:pc="http://schemas.microsoft.com/office/infopath/2007/PartnerControls">
-  <documentManagement/>
-</p:properties>
-</file>
-
 <file path=customXml/itemProps1.xml><?xml version="1.0" encoding="utf-8"?>
-<ds:datastoreItem xmlns:ds="http://schemas.openxmlformats.org/officeDocument/2006/customXml" ds:itemID="{8D19E974-E9F0-4FD5-912D-7D98EB3B0472}"/>
+<ds:datastoreItem xmlns:ds="http://schemas.openxmlformats.org/officeDocument/2006/customXml" ds:itemID="{1F4AF03F-0A52-47E5-864C-0EE121E6C9E9}">
+  <ds:schemaRefs>
+    <ds:schemaRef ds:uri="http://schemas.microsoft.com/office/2006/metadata/properties"/>
+    <ds:schemaRef ds:uri="http://schemas.microsoft.com/office/infopath/2007/PartnerControls"/>
+  </ds:schemaRefs>
+</ds:datastoreItem>
 </file>
 
 <file path=customXml/itemProps2.xml><?xml version="1.0" encoding="utf-8"?>
-<ds:datastoreItem xmlns:ds="http://schemas.openxmlformats.org/officeDocument/2006/customXml" ds:itemID="{70E2B3FC-B1FC-4EC3-8A2A-06D05A01C96B}"/>
+<ds:datastoreItem xmlns:ds="http://schemas.openxmlformats.org/officeDocument/2006/customXml" ds:itemID="{70E2B3FC-B1FC-4EC3-8A2A-06D05A01C96B}">
+  <ds:schemaRefs>
+    <ds:schemaRef ds:uri="http://schemas.microsoft.com/sharepoint/v3/contenttype/forms"/>
+  </ds:schemaRefs>
+</ds:datastoreItem>
 </file>
 
 <file path=customXml/itemProps3.xml><?xml version="1.0" encoding="utf-8"?>
-<ds:datastoreItem xmlns:ds="http://schemas.openxmlformats.org/officeDocument/2006/customXml" ds:itemID="{1F4AF03F-0A52-47E5-864C-0EE121E6C9E9}"/>
+<ds:datastoreItem xmlns:ds="http://schemas.openxmlformats.org/officeDocument/2006/customXml" ds:itemID="{8D19E974-E9F0-4FD5-912D-7D98EB3B0472}">
+  <ds:schemaRefs>
+    <ds:schemaRef ds:uri="http://schemas.microsoft.com/office/2006/metadata/contentType"/>
+    <ds:schemaRef ds:uri="http://schemas.microsoft.com/office/2006/metadata/properties/metaAttributes"/>
+    <ds:schemaRef ds:uri="http://www.w3.org/2001/XMLSchema"/>
+    <ds:schemaRef ds:uri="http://schemas.microsoft.com/office/2006/metadata/properties"/>
+    <ds:schemaRef ds:uri="0fe6e073-fbcf-4c9f-9467-c4294a786ad2"/>
+    <ds:schemaRef ds:uri="http://schemas.microsoft.com/office/2006/documentManagement/types"/>
+    <ds:schemaRef ds:uri="http://schemas.microsoft.com/office/infopath/2007/PartnerControls"/>
+    <ds:schemaRef ds:uri="http://schemas.openxmlformats.org/package/2006/metadata/core-properties"/>
+    <ds:schemaRef ds:uri="http://purl.org/dc/elements/1.1/"/>
+    <ds:schemaRef ds:uri="http://purl.org/dc/terms/"/>
+    <ds:schemaRef ds:uri="http://schemas.microsoft.com/internal/obd"/>
+  </ds:schemaRefs>
+</ds:datastoreItem>
 </file>
</xml_diff>